<commit_message>
Update Documento de Diseño de Videojuegos.docx
</commit_message>
<xml_diff>
--- a/EjecutableYmas/Documento de Diseño de Videojuegos.docx
+++ b/EjecutableYmas/Documento de Diseño de Videojuegos.docx
@@ -431,16 +431,28 @@
     <w:p>
       <w:pPr>
         <w:spacing w:line="256" w:lineRule="auto"/>
-      </w:pPr>
-      <w:r>
+        <w:rPr>
+          <w:lang w:val="es-ES"/>
+        </w:rPr>
+      </w:pPr>
+      <w:r>
+        <w:rPr>
+          <w:lang w:val="es-ES"/>
+        </w:rPr>
         <w:t xml:space="preserve"> </w:t>
       </w:r>
     </w:p>
     <w:p>
       <w:pPr>
         <w:spacing w:line="256" w:lineRule="auto"/>
-      </w:pPr>
-      <w:r>
+        <w:rPr>
+          <w:lang w:val="es-ES"/>
+        </w:rPr>
+      </w:pPr>
+      <w:r>
+        <w:rPr>
+          <w:lang w:val="es-ES"/>
+        </w:rPr>
         <w:t xml:space="preserve"> </w:t>
       </w:r>
     </w:p>
@@ -461,6 +473,7 @@
           <w:rFonts w:ascii="Arial" w:eastAsia="Arial" w:hAnsi="Arial" w:cs="Arial"/>
           <w:sz w:val="60"/>
           <w:szCs w:val="60"/>
+          <w:lang w:val="es-ES"/>
         </w:rPr>
         <w:t xml:space="preserve">  </w:t>
       </w:r>
@@ -470,6 +483,7 @@
           <w:color w:val="5665AC"/>
           <w:sz w:val="60"/>
           <w:szCs w:val="60"/>
+          <w:lang w:val="es-ES"/>
         </w:rPr>
         <w:t xml:space="preserve"> </w:t>
       </w:r>
@@ -1233,15 +1247,7 @@
                 <w:color w:val="2F5496"/>
                 <w:lang w:val="es-ES"/>
               </w:rPr>
-              <w:t xml:space="preserve">Aunar esfuerzos técnicos, administrativos, financieros, académicos y operativos entre la Agencia Distrital para la Educación Superior, la Ciencia y la Tecnología - ATENEA y la Universidad Nacional de </w:t>
-            </w:r>
-            <w:r>
-              <w:rPr>
-                <w:rFonts w:ascii="Arial" w:eastAsia="Arial" w:hAnsi="Arial" w:cs="Arial"/>
-                <w:color w:val="2F5496"/>
-                <w:lang w:val="es-ES"/>
-              </w:rPr>
-              <w:t>Colombia, para la implementación de los componentes de Tecnologías de la Información y Habilidades Socioemocionales del programa "Todos a la U.”</w:t>
+              <w:t>Aunar esfuerzos técnicos, administrativos, financieros, académicos y operativos entre la Agencia Distrital para la Educación Superior, la Ciencia y la Tecnología - ATENEA y la Universidad Nacional de Colombia, para la implementación de los componentes de Tecnologías de la Información y Habilidades Socioemocionales del programa "Todos a la U.”</w:t>
             </w:r>
           </w:p>
         </w:tc>
@@ -1465,15 +1471,7 @@
                 <w:color w:val="2F5496"/>
                 <w:lang w:val="es-ES"/>
               </w:rPr>
-              <w:t>Personas residentes en la ciudad de Bogo</w:t>
-            </w:r>
-            <w:r>
-              <w:rPr>
-                <w:rFonts w:ascii="Arial" w:eastAsia="Arial" w:hAnsi="Arial" w:cs="Arial"/>
-                <w:color w:val="2F5496"/>
-                <w:lang w:val="es-ES"/>
-              </w:rPr>
-              <w:t>tá, mayores de edad, bachilleres.</w:t>
+              <w:t>Personas residentes en la ciudad de Bogotá, mayores de edad, bachilleres.</w:t>
             </w:r>
           </w:p>
         </w:tc>
@@ -2510,7 +2508,35 @@
           <w:rFonts w:ascii="Arial" w:eastAsia="Arial" w:hAnsi="Arial" w:cs="Arial"/>
           <w:lang w:val="es-ES"/>
         </w:rPr>
-        <w:t>El cazador, los conejos y el águila.</w:t>
+        <w:t xml:space="preserve">El cazador, </w:t>
+      </w:r>
+      <w:r>
+        <w:rPr>
+          <w:rFonts w:ascii="Arial" w:eastAsia="Arial" w:hAnsi="Arial" w:cs="Arial"/>
+          <w:lang w:val="es-ES"/>
+        </w:rPr>
+        <w:t xml:space="preserve">monstruos, </w:t>
+      </w:r>
+      <w:r>
+        <w:rPr>
+          <w:rFonts w:ascii="Arial" w:eastAsia="Arial" w:hAnsi="Arial" w:cs="Arial"/>
+          <w:lang w:val="es-ES"/>
+        </w:rPr>
+        <w:t xml:space="preserve">conejos y </w:t>
+      </w:r>
+      <w:r>
+        <w:rPr>
+          <w:rFonts w:ascii="Arial" w:eastAsia="Arial" w:hAnsi="Arial" w:cs="Arial"/>
+          <w:lang w:val="es-ES"/>
+        </w:rPr>
+        <w:t xml:space="preserve">águila </w:t>
+      </w:r>
+      <w:r>
+        <w:rPr>
+          <w:rFonts w:ascii="Arial" w:eastAsia="Arial" w:hAnsi="Arial" w:cs="Arial"/>
+          <w:lang w:val="es-ES"/>
+        </w:rPr>
+        <w:t>(Solo los conejos y el águila son inmunes a los poderes del zorro)</w:t>
       </w:r>
     </w:p>
     <w:p>
@@ -2735,8 +2761,6 @@
           <w:lang w:val="es-ES"/>
         </w:rPr>
       </w:pPr>
-      <w:bookmarkStart w:id="0" w:name="_GoBack"/>
-      <w:bookmarkEnd w:id="0"/>
       <w:r>
         <w:rPr>
           <w:rFonts w:ascii="Arial" w:eastAsia="Arial" w:hAnsi="Arial" w:cs="Arial"/>
@@ -2762,8 +2786,8 @@
           <w:lang w:val="es-ES"/>
         </w:rPr>
         <w:drawing>
-          <wp:inline distT="0" distB="0" distL="0" distR="0" wp14:anchorId="768A7964" wp14:editId="67FC93AE">
-            <wp:extent cx="5612130" cy="2496820"/>
+          <wp:inline distT="0" distB="0" distL="0" distR="0" wp14:anchorId="1823474D" wp14:editId="30F8E728">
+            <wp:extent cx="5612130" cy="2344420"/>
             <wp:effectExtent l="0" t="0" r="7620" b="0"/>
             <wp:docPr id="1" name="Imagen 1"/>
             <wp:cNvGraphicFramePr>
@@ -2785,7 +2809,7 @@
                   <pic:spPr>
                     <a:xfrm>
                       <a:off x="0" y="0"/>
-                      <a:ext cx="5612130" cy="2496820"/>
+                      <a:ext cx="5612130" cy="2344420"/>
                     </a:xfrm>
                     <a:prstGeom prst="rect">
                       <a:avLst/>
@@ -2797,6 +2821,8 @@
           </wp:inline>
         </w:drawing>
       </w:r>
+      <w:bookmarkStart w:id="0" w:name="_GoBack"/>
+      <w:bookmarkEnd w:id="0"/>
     </w:p>
     <w:p>
       <w:pPr>

</xml_diff>